<commit_message>
Corrections to Excel Kickstarter analysis project
</commit_message>
<xml_diff>
--- a/Module_1_Tai_Johnson_KickStart_My_Chart/01_KickStart_My_Chart_Tai_Johnson_2.docx
+++ b/Module_1_Tai_Johnson_KickStart_My_Chart/01_KickStart_My_Chart_Tai_Johnson_2.docx
@@ -17,7 +17,15 @@
         <w:rPr>
           <w:b/>
         </w:rPr>
-        <w:t>What are three conclusions we can make about Kickstarter campaigns given the provided data?</w:t>
+        <w:t xml:space="preserve">What are three conclusions we can </w:t>
+      </w:r>
+      <w:bookmarkStart w:id="0" w:name="_GoBack"/>
+      <w:bookmarkEnd w:id="0"/>
+      <w:r>
+        <w:rPr>
+          <w:b/>
+        </w:rPr>
+        <w:t>make about Kickstarter campaigns given the provided data?</w:t>
       </w:r>
     </w:p>
     <w:p>
@@ -112,7 +120,13 @@
         <w:ind w:left="720"/>
       </w:pPr>
       <w:r>
-        <w:t>It is a small dataset compared to number of actual Kickstarter campaigns that are started which may skew actual truths about Kickstarter campaigns in total. Being a small dataset may also limit our view into how many categories there truly are in the world of Kickstarter campaigning.</w:t>
+        <w:t xml:space="preserve">It is a small dataset compared to number of actual Kickstarter campaigns that are started which may skew actual truths about Kickstarter campaigns in total. Being a small dataset may also limit our view into how many categories there truly are in the </w:t>
+      </w:r>
+      <w:r>
+        <w:t>realm</w:t>
+      </w:r>
+      <w:r>
+        <w:t xml:space="preserve"> of Kickstarter campaigning.</w:t>
       </w:r>
     </w:p>
     <w:p>
@@ -151,8 +165,6 @@
       <w:r>
         <w:t>We could also look at the average campaign times and see if there’s meaningful correlation between time run and goals met.</w:t>
       </w:r>
-      <w:bookmarkStart w:id="0" w:name="_GoBack"/>
-      <w:bookmarkEnd w:id="0"/>
     </w:p>
     <w:p>
       <w:pPr>
@@ -280,7 +292,7 @@
       </w:pPr>
     </w:pPrDefault>
   </w:docDefaults>
-  <w:latentStyles w:defLockedState="0" w:defUIPriority="99" w:defSemiHidden="0" w:defUnhideWhenUsed="0" w:defQFormat="0" w:count="375">
+  <w:latentStyles w:defLockedState="0" w:defUIPriority="99" w:defSemiHidden="0" w:defUnhideWhenUsed="0" w:defQFormat="0" w:count="376">
     <w:lsdException w:name="Normal" w:uiPriority="0" w:qFormat="1"/>
     <w:lsdException w:name="heading 1" w:uiPriority="9" w:qFormat="1"/>
     <w:lsdException w:name="heading 2" w:semiHidden="1" w:uiPriority="9" w:unhideWhenUsed="1" w:qFormat="1"/>
@@ -386,7 +398,6 @@
     <w:lsdException w:name="HTML Sample" w:semiHidden="1" w:unhideWhenUsed="1"/>
     <w:lsdException w:name="HTML Typewriter" w:semiHidden="1" w:unhideWhenUsed="1"/>
     <w:lsdException w:name="HTML Variable" w:semiHidden="1" w:unhideWhenUsed="1"/>
-    <w:lsdException w:name="Normal Table" w:semiHidden="1" w:unhideWhenUsed="1"/>
     <w:lsdException w:name="annotation subject" w:semiHidden="1" w:unhideWhenUsed="1"/>
     <w:lsdException w:name="No List" w:semiHidden="1" w:unhideWhenUsed="1"/>
     <w:lsdException w:name="Outline List 1" w:semiHidden="1" w:unhideWhenUsed="1"/>
@@ -433,10 +444,8 @@
     <w:lsdException w:name="Table Subtle 2" w:semiHidden="1" w:unhideWhenUsed="1"/>
     <w:lsdException w:name="Table Web 1" w:semiHidden="1" w:unhideWhenUsed="1"/>
     <w:lsdException w:name="Table Web 2" w:semiHidden="1" w:unhideWhenUsed="1"/>
-    <w:lsdException w:name="Table Web 3" w:semiHidden="1" w:unhideWhenUsed="1"/>
     <w:lsdException w:name="Balloon Text" w:semiHidden="1" w:unhideWhenUsed="1"/>
     <w:lsdException w:name="Table Grid" w:uiPriority="39"/>
-    <w:lsdException w:name="Table Theme" w:semiHidden="1" w:unhideWhenUsed="1"/>
     <w:lsdException w:name="Placeholder Text" w:semiHidden="1"/>
     <w:lsdException w:name="No Spacing" w:uiPriority="1" w:qFormat="1"/>
     <w:lsdException w:name="Light Shading" w:uiPriority="60"/>
@@ -656,6 +665,7 @@
     <w:lsdException w:name="Smart Hyperlink" w:semiHidden="1" w:unhideWhenUsed="1"/>
     <w:lsdException w:name="Hashtag" w:semiHidden="1" w:unhideWhenUsed="1"/>
     <w:lsdException w:name="Unresolved Mention" w:semiHidden="1" w:unhideWhenUsed="1"/>
+    <w:lsdException w:name="Smart Link" w:semiHidden="1" w:unhideWhenUsed="1"/>
   </w:latentStyles>
   <w:style w:type="paragraph" w:default="1" w:styleId="Normal">
     <w:name w:val="Normal"/>

</xml_diff>